<commit_message>
Correccion documento, correccion CSS login
</commit_message>
<xml_diff>
--- a/Documents/Documento_formato-IEEE830.docx
+++ b/Documents/Documento_formato-IEEE830.docx
@@ -537,8 +537,8 @@
         <w:t xml:space="preserve">                        </w:t>
       </w:r>
       <w:r>
-        <w:object w:dxaOrig="3583" w:dyaOrig="3239">
-          <v:rect xmlns:o="urn:schemas-microsoft-com:office:office" xmlns:v="urn:schemas-microsoft-com:vml" id="rectole0000000000" style="width:179.150000pt;height:161.950000pt" o:preferrelative="t" o:ole="">
+        <w:object w:dxaOrig="3624" w:dyaOrig="3280">
+          <v:rect xmlns:o="urn:schemas-microsoft-com:office:office" xmlns:v="urn:schemas-microsoft-com:vml" id="rectole0000000000" style="width:181.200000pt;height:164.000000pt" o:preferrelative="t" o:ole="">
             <o:lock v:ext="edit"/>
             <v:imagedata xmlns:r="http://schemas.openxmlformats.org/officeDocument/2006/relationships" r:id="docRId1" o:title=""/>
           </v:rect>
@@ -777,7 +777,6 @@
                 <w:spacing w:val="0"/>
                 <w:position w:val="0"/>
                 <w:sz w:val="22"/>
-                <w:shd w:fill="auto" w:val="clear"/>
               </w:rPr>
             </w:pPr>
             <w:r>
@@ -820,7 +819,6 @@
                 <w:spacing w:val="0"/>
                 <w:position w:val="0"/>
                 <w:sz w:val="22"/>
-                <w:shd w:fill="auto" w:val="clear"/>
               </w:rPr>
             </w:pPr>
             <w:r>
@@ -863,7 +861,6 @@
                 <w:spacing w:val="0"/>
                 <w:position w:val="0"/>
                 <w:sz w:val="22"/>
-                <w:shd w:fill="auto" w:val="clear"/>
               </w:rPr>
             </w:pPr>
             <w:r>
@@ -906,7 +903,6 @@
                 <w:spacing w:val="0"/>
                 <w:position w:val="0"/>
                 <w:sz w:val="22"/>
-                <w:shd w:fill="auto" w:val="clear"/>
               </w:rPr>
             </w:pPr>
             <w:r>
@@ -954,7 +950,6 @@
                 <w:color w:val="auto"/>
                 <w:spacing w:val="0"/>
                 <w:position w:val="0"/>
-                <w:shd w:fill="auto" w:val="clear"/>
               </w:rPr>
             </w:pPr>
             <w:r>
@@ -1054,7 +1049,6 @@
                 <w:spacing w:val="0"/>
                 <w:position w:val="0"/>
                 <w:sz w:val="22"/>
-                <w:shd w:fill="auto" w:val="clear"/>
               </w:rPr>
             </w:pPr>
             <w:r>
@@ -2109,7 +2103,6 @@
                 <w:spacing w:val="0"/>
                 <w:position w:val="0"/>
                 <w:sz w:val="22"/>
-                <w:shd w:fill="auto" w:val="clear"/>
               </w:rPr>
             </w:pPr>
             <w:r>
@@ -2155,7 +2148,6 @@
                 <w:spacing w:val="0"/>
                 <w:position w:val="0"/>
                 <w:sz w:val="22"/>
-                <w:shd w:fill="auto" w:val="clear"/>
               </w:rPr>
             </w:pPr>
             <w:r>
@@ -2227,7 +2219,6 @@
                 <w:spacing w:val="0"/>
                 <w:position w:val="0"/>
                 <w:sz w:val="22"/>
-                <w:shd w:fill="auto" w:val="clear"/>
               </w:rPr>
             </w:pPr>
             <w:r>
@@ -2273,7 +2264,6 @@
                 <w:spacing w:val="0"/>
                 <w:position w:val="0"/>
                 <w:sz w:val="22"/>
-                <w:shd w:fill="auto" w:val="clear"/>
               </w:rPr>
             </w:pPr>
             <w:r>
@@ -2323,7 +2313,6 @@
                 <w:spacing w:val="0"/>
                 <w:position w:val="0"/>
                 <w:sz w:val="22"/>
-                <w:shd w:fill="auto" w:val="clear"/>
               </w:rPr>
             </w:pPr>
             <w:r>
@@ -2369,7 +2358,6 @@
                 <w:spacing w:val="0"/>
                 <w:position w:val="0"/>
                 <w:sz w:val="22"/>
-                <w:shd w:fill="auto" w:val="clear"/>
               </w:rPr>
             </w:pPr>
             <w:r>
@@ -2419,7 +2407,6 @@
                 <w:spacing w:val="0"/>
                 <w:position w:val="0"/>
                 <w:sz w:val="22"/>
-                <w:shd w:fill="auto" w:val="clear"/>
               </w:rPr>
             </w:pPr>
             <w:r>
@@ -2465,7 +2452,6 @@
                 <w:spacing w:val="0"/>
                 <w:position w:val="0"/>
                 <w:sz w:val="22"/>
-                <w:shd w:fill="auto" w:val="clear"/>
               </w:rPr>
             </w:pPr>
             <w:r>
@@ -2515,7 +2501,6 @@
                 <w:spacing w:val="0"/>
                 <w:position w:val="0"/>
                 <w:sz w:val="22"/>
-                <w:shd w:fill="auto" w:val="clear"/>
               </w:rPr>
             </w:pPr>
             <w:r>
@@ -2560,7 +2545,6 @@
                 <w:spacing w:val="0"/>
                 <w:position w:val="0"/>
                 <w:sz w:val="22"/>
-                <w:shd w:fill="auto" w:val="clear"/>
               </w:rPr>
             </w:pPr>
             <w:r>
@@ -2633,7 +2617,6 @@
                 <w:spacing w:val="0"/>
                 <w:position w:val="0"/>
                 <w:sz w:val="22"/>
-                <w:shd w:fill="auto" w:val="clear"/>
               </w:rPr>
             </w:pPr>
             <w:r>
@@ -2679,7 +2662,6 @@
                 <w:spacing w:val="0"/>
                 <w:position w:val="0"/>
                 <w:sz w:val="22"/>
-                <w:shd w:fill="auto" w:val="clear"/>
               </w:rPr>
             </w:pPr>
             <w:r>
@@ -2729,7 +2711,6 @@
                 <w:spacing w:val="0"/>
                 <w:position w:val="0"/>
                 <w:sz w:val="22"/>
-                <w:shd w:fill="auto" w:val="clear"/>
               </w:rPr>
             </w:pPr>
             <w:r>
@@ -2775,7 +2756,6 @@
                 <w:spacing w:val="0"/>
                 <w:position w:val="0"/>
                 <w:sz w:val="22"/>
-                <w:shd w:fill="auto" w:val="clear"/>
               </w:rPr>
             </w:pPr>
             <w:r>
@@ -2825,7 +2805,6 @@
                 <w:spacing w:val="0"/>
                 <w:position w:val="0"/>
                 <w:sz w:val="22"/>
-                <w:shd w:fill="auto" w:val="clear"/>
               </w:rPr>
             </w:pPr>
             <w:r>
@@ -2871,7 +2850,6 @@
                 <w:spacing w:val="0"/>
                 <w:position w:val="0"/>
                 <w:sz w:val="22"/>
-                <w:shd w:fill="auto" w:val="clear"/>
               </w:rPr>
             </w:pPr>
             <w:r>
@@ -2921,7 +2899,6 @@
                 <w:spacing w:val="0"/>
                 <w:position w:val="0"/>
                 <w:sz w:val="22"/>
-                <w:shd w:fill="auto" w:val="clear"/>
               </w:rPr>
             </w:pPr>
             <w:r>
@@ -2967,7 +2944,6 @@
                 <w:spacing w:val="0"/>
                 <w:position w:val="0"/>
                 <w:sz w:val="22"/>
-                <w:shd w:fill="auto" w:val="clear"/>
               </w:rPr>
             </w:pPr>
             <w:r>
@@ -3017,7 +2993,6 @@
                 <w:spacing w:val="0"/>
                 <w:position w:val="0"/>
                 <w:sz w:val="22"/>
-                <w:shd w:fill="auto" w:val="clear"/>
               </w:rPr>
             </w:pPr>
             <w:r>
@@ -3062,7 +3037,6 @@
                 <w:spacing w:val="0"/>
                 <w:position w:val="0"/>
                 <w:sz w:val="22"/>
-                <w:shd w:fill="auto" w:val="clear"/>
               </w:rPr>
             </w:pPr>
             <w:r>
@@ -3135,7 +3109,6 @@
                 <w:spacing w:val="0"/>
                 <w:position w:val="0"/>
                 <w:sz w:val="22"/>
-                <w:shd w:fill="auto" w:val="clear"/>
               </w:rPr>
             </w:pPr>
             <w:r>
@@ -3181,7 +3154,6 @@
                 <w:spacing w:val="0"/>
                 <w:position w:val="0"/>
                 <w:sz w:val="22"/>
-                <w:shd w:fill="auto" w:val="clear"/>
               </w:rPr>
             </w:pPr>
             <w:r>
@@ -3231,7 +3203,6 @@
                 <w:spacing w:val="0"/>
                 <w:position w:val="0"/>
                 <w:sz w:val="22"/>
-                <w:shd w:fill="auto" w:val="clear"/>
               </w:rPr>
             </w:pPr>
             <w:r>
@@ -3277,7 +3248,6 @@
                 <w:spacing w:val="0"/>
                 <w:position w:val="0"/>
                 <w:sz w:val="22"/>
-                <w:shd w:fill="auto" w:val="clear"/>
               </w:rPr>
             </w:pPr>
             <w:r>
@@ -3327,7 +3297,6 @@
                 <w:spacing w:val="0"/>
                 <w:position w:val="0"/>
                 <w:sz w:val="22"/>
-                <w:shd w:fill="auto" w:val="clear"/>
               </w:rPr>
             </w:pPr>
             <w:r>
@@ -3373,7 +3342,6 @@
                 <w:spacing w:val="0"/>
                 <w:position w:val="0"/>
                 <w:sz w:val="22"/>
-                <w:shd w:fill="auto" w:val="clear"/>
               </w:rPr>
             </w:pPr>
             <w:r>
@@ -3423,7 +3391,6 @@
                 <w:spacing w:val="0"/>
                 <w:position w:val="0"/>
                 <w:sz w:val="22"/>
-                <w:shd w:fill="auto" w:val="clear"/>
               </w:rPr>
             </w:pPr>
             <w:r>
@@ -3469,7 +3436,6 @@
                 <w:spacing w:val="0"/>
                 <w:position w:val="0"/>
                 <w:sz w:val="22"/>
-                <w:shd w:fill="auto" w:val="clear"/>
               </w:rPr>
             </w:pPr>
             <w:r>
@@ -3519,7 +3485,6 @@
                 <w:spacing w:val="0"/>
                 <w:position w:val="0"/>
                 <w:sz w:val="22"/>
-                <w:shd w:fill="auto" w:val="clear"/>
               </w:rPr>
             </w:pPr>
             <w:r>
@@ -3565,7 +3530,6 @@
                 <w:spacing w:val="0"/>
                 <w:position w:val="0"/>
                 <w:sz w:val="22"/>
-                <w:shd w:fill="auto" w:val="clear"/>
               </w:rPr>
             </w:pPr>
             <w:r>
@@ -3638,7 +3602,6 @@
                 <w:spacing w:val="0"/>
                 <w:position w:val="0"/>
                 <w:sz w:val="22"/>
-                <w:shd w:fill="auto" w:val="clear"/>
               </w:rPr>
             </w:pPr>
             <w:r>
@@ -3684,7 +3647,6 @@
                 <w:spacing w:val="0"/>
                 <w:position w:val="0"/>
                 <w:sz w:val="22"/>
-                <w:shd w:fill="auto" w:val="clear"/>
               </w:rPr>
             </w:pPr>
             <w:r>
@@ -3734,7 +3696,6 @@
                 <w:spacing w:val="0"/>
                 <w:position w:val="0"/>
                 <w:sz w:val="22"/>
-                <w:shd w:fill="auto" w:val="clear"/>
               </w:rPr>
             </w:pPr>
             <w:r>
@@ -3780,7 +3741,6 @@
                 <w:spacing w:val="0"/>
                 <w:position w:val="0"/>
                 <w:sz w:val="22"/>
-                <w:shd w:fill="auto" w:val="clear"/>
               </w:rPr>
             </w:pPr>
             <w:r>
@@ -3830,7 +3790,6 @@
                 <w:spacing w:val="0"/>
                 <w:position w:val="0"/>
                 <w:sz w:val="22"/>
-                <w:shd w:fill="auto" w:val="clear"/>
               </w:rPr>
             </w:pPr>
             <w:r>
@@ -3876,7 +3835,6 @@
                 <w:spacing w:val="0"/>
                 <w:position w:val="0"/>
                 <w:sz w:val="22"/>
-                <w:shd w:fill="auto" w:val="clear"/>
               </w:rPr>
             </w:pPr>
             <w:r>
@@ -3926,7 +3884,6 @@
                 <w:spacing w:val="0"/>
                 <w:position w:val="0"/>
                 <w:sz w:val="22"/>
-                <w:shd w:fill="auto" w:val="clear"/>
               </w:rPr>
             </w:pPr>
             <w:r>
@@ -3972,7 +3929,6 @@
                 <w:spacing w:val="0"/>
                 <w:position w:val="0"/>
                 <w:sz w:val="22"/>
-                <w:shd w:fill="auto" w:val="clear"/>
               </w:rPr>
             </w:pPr>
             <w:r>
@@ -4022,7 +3978,6 @@
                 <w:spacing w:val="0"/>
                 <w:position w:val="0"/>
                 <w:sz w:val="22"/>
-                <w:shd w:fill="auto" w:val="clear"/>
               </w:rPr>
             </w:pPr>
             <w:r>
@@ -4068,7 +4023,6 @@
                 <w:spacing w:val="0"/>
                 <w:position w:val="0"/>
                 <w:sz w:val="22"/>
-                <w:shd w:fill="auto" w:val="clear"/>
               </w:rPr>
             </w:pPr>
             <w:r>
@@ -4141,7 +4095,6 @@
                 <w:spacing w:val="0"/>
                 <w:position w:val="0"/>
                 <w:sz w:val="22"/>
-                <w:shd w:fill="auto" w:val="clear"/>
               </w:rPr>
             </w:pPr>
             <w:r>
@@ -4187,7 +4140,6 @@
                 <w:spacing w:val="0"/>
                 <w:position w:val="0"/>
                 <w:sz w:val="22"/>
-                <w:shd w:fill="auto" w:val="clear"/>
               </w:rPr>
             </w:pPr>
             <w:r>
@@ -4237,7 +4189,6 @@
                 <w:spacing w:val="0"/>
                 <w:position w:val="0"/>
                 <w:sz w:val="22"/>
-                <w:shd w:fill="auto" w:val="clear"/>
               </w:rPr>
             </w:pPr>
             <w:r>
@@ -4283,7 +4234,6 @@
                 <w:spacing w:val="0"/>
                 <w:position w:val="0"/>
                 <w:sz w:val="22"/>
-                <w:shd w:fill="auto" w:val="clear"/>
               </w:rPr>
             </w:pPr>
             <w:r>
@@ -4333,7 +4283,6 @@
                 <w:spacing w:val="0"/>
                 <w:position w:val="0"/>
                 <w:sz w:val="22"/>
-                <w:shd w:fill="auto" w:val="clear"/>
               </w:rPr>
             </w:pPr>
             <w:r>
@@ -4379,7 +4328,6 @@
                 <w:spacing w:val="0"/>
                 <w:position w:val="0"/>
                 <w:sz w:val="22"/>
-                <w:shd w:fill="auto" w:val="clear"/>
               </w:rPr>
             </w:pPr>
             <w:r>
@@ -4429,7 +4377,6 @@
                 <w:spacing w:val="0"/>
                 <w:position w:val="0"/>
                 <w:sz w:val="22"/>
-                <w:shd w:fill="auto" w:val="clear"/>
               </w:rPr>
             </w:pPr>
             <w:r>
@@ -4475,7 +4422,6 @@
                 <w:spacing w:val="0"/>
                 <w:position w:val="0"/>
                 <w:sz w:val="22"/>
-                <w:shd w:fill="auto" w:val="clear"/>
               </w:rPr>
             </w:pPr>
             <w:r>
@@ -4525,7 +4471,6 @@
                 <w:spacing w:val="0"/>
                 <w:position w:val="0"/>
                 <w:sz w:val="22"/>
-                <w:shd w:fill="auto" w:val="clear"/>
               </w:rPr>
             </w:pPr>
             <w:r>
@@ -4571,7 +4516,6 @@
                 <w:spacing w:val="0"/>
                 <w:position w:val="0"/>
                 <w:sz w:val="22"/>
-                <w:shd w:fill="auto" w:val="clear"/>
               </w:rPr>
             </w:pPr>
             <w:r>
@@ -4644,7 +4588,6 @@
                 <w:spacing w:val="0"/>
                 <w:position w:val="0"/>
                 <w:sz w:val="22"/>
-                <w:shd w:fill="auto" w:val="clear"/>
               </w:rPr>
             </w:pPr>
             <w:r>
@@ -4690,7 +4633,6 @@
                 <w:spacing w:val="0"/>
                 <w:position w:val="0"/>
                 <w:sz w:val="22"/>
-                <w:shd w:fill="auto" w:val="clear"/>
               </w:rPr>
             </w:pPr>
             <w:r>
@@ -4740,7 +4682,6 @@
                 <w:spacing w:val="0"/>
                 <w:position w:val="0"/>
                 <w:sz w:val="22"/>
-                <w:shd w:fill="auto" w:val="clear"/>
               </w:rPr>
             </w:pPr>
             <w:r>
@@ -4786,7 +4727,6 @@
                 <w:spacing w:val="0"/>
                 <w:position w:val="0"/>
                 <w:sz w:val="22"/>
-                <w:shd w:fill="auto" w:val="clear"/>
               </w:rPr>
             </w:pPr>
             <w:r>
@@ -4836,7 +4776,6 @@
                 <w:spacing w:val="0"/>
                 <w:position w:val="0"/>
                 <w:sz w:val="22"/>
-                <w:shd w:fill="auto" w:val="clear"/>
               </w:rPr>
             </w:pPr>
             <w:r>
@@ -4882,7 +4821,6 @@
                 <w:spacing w:val="0"/>
                 <w:position w:val="0"/>
                 <w:sz w:val="22"/>
-                <w:shd w:fill="auto" w:val="clear"/>
               </w:rPr>
             </w:pPr>
             <w:r>
@@ -4932,7 +4870,6 @@
                 <w:spacing w:val="0"/>
                 <w:position w:val="0"/>
                 <w:sz w:val="22"/>
-                <w:shd w:fill="auto" w:val="clear"/>
               </w:rPr>
             </w:pPr>
             <w:r>
@@ -4978,7 +4915,6 @@
                 <w:spacing w:val="0"/>
                 <w:position w:val="0"/>
                 <w:sz w:val="22"/>
-                <w:shd w:fill="auto" w:val="clear"/>
               </w:rPr>
             </w:pPr>
             <w:r>
@@ -5028,7 +4964,6 @@
                 <w:spacing w:val="0"/>
                 <w:position w:val="0"/>
                 <w:sz w:val="22"/>
-                <w:shd w:fill="auto" w:val="clear"/>
               </w:rPr>
             </w:pPr>
             <w:r>
@@ -5074,7 +5009,6 @@
                 <w:spacing w:val="0"/>
                 <w:position w:val="0"/>
                 <w:sz w:val="22"/>
-                <w:shd w:fill="auto" w:val="clear"/>
               </w:rPr>
             </w:pPr>
             <w:r>
@@ -5211,7 +5145,6 @@
                 <w:spacing w:val="0"/>
                 <w:position w:val="0"/>
                 <w:sz w:val="22"/>
-                <w:shd w:fill="auto" w:val="clear"/>
               </w:rPr>
             </w:pPr>
             <w:r>
@@ -5257,7 +5190,6 @@
                 <w:spacing w:val="0"/>
                 <w:position w:val="0"/>
                 <w:sz w:val="22"/>
-                <w:shd w:fill="auto" w:val="clear"/>
               </w:rPr>
             </w:pPr>
             <w:r>
@@ -5307,7 +5239,6 @@
                 <w:spacing w:val="0"/>
                 <w:position w:val="0"/>
                 <w:sz w:val="22"/>
-                <w:shd w:fill="auto" w:val="clear"/>
               </w:rPr>
             </w:pPr>
             <w:r>
@@ -5353,7 +5284,6 @@
                 <w:spacing w:val="0"/>
                 <w:position w:val="0"/>
                 <w:sz w:val="22"/>
-                <w:shd w:fill="auto" w:val="clear"/>
               </w:rPr>
             </w:pPr>
             <w:r>
@@ -5403,7 +5333,6 @@
                 <w:spacing w:val="0"/>
                 <w:position w:val="0"/>
                 <w:sz w:val="22"/>
-                <w:shd w:fill="auto" w:val="clear"/>
               </w:rPr>
             </w:pPr>
             <w:r>
@@ -5449,7 +5378,6 @@
                 <w:spacing w:val="0"/>
                 <w:position w:val="0"/>
                 <w:sz w:val="22"/>
-                <w:shd w:fill="auto" w:val="clear"/>
               </w:rPr>
             </w:pPr>
             <w:r>
@@ -5499,7 +5427,6 @@
                 <w:spacing w:val="0"/>
                 <w:position w:val="0"/>
                 <w:sz w:val="22"/>
-                <w:shd w:fill="auto" w:val="clear"/>
               </w:rPr>
             </w:pPr>
             <w:r>
@@ -5545,7 +5472,6 @@
                 <w:spacing w:val="0"/>
                 <w:position w:val="0"/>
                 <w:sz w:val="22"/>
-                <w:shd w:fill="auto" w:val="clear"/>
               </w:rPr>
             </w:pPr>
             <w:r>
@@ -5595,7 +5521,6 @@
                 <w:spacing w:val="0"/>
                 <w:position w:val="0"/>
                 <w:sz w:val="22"/>
-                <w:shd w:fill="auto" w:val="clear"/>
               </w:rPr>
             </w:pPr>
             <w:r>
@@ -5641,7 +5566,6 @@
                 <w:spacing w:val="0"/>
                 <w:position w:val="0"/>
                 <w:sz w:val="22"/>
-                <w:shd w:fill="auto" w:val="clear"/>
               </w:rPr>
             </w:pPr>
             <w:r>
@@ -5714,7 +5638,6 @@
                 <w:spacing w:val="0"/>
                 <w:position w:val="0"/>
                 <w:sz w:val="22"/>
-                <w:shd w:fill="auto" w:val="clear"/>
               </w:rPr>
             </w:pPr>
             <w:r>
@@ -5760,7 +5683,6 @@
                 <w:spacing w:val="0"/>
                 <w:position w:val="0"/>
                 <w:sz w:val="22"/>
-                <w:shd w:fill="auto" w:val="clear"/>
               </w:rPr>
             </w:pPr>
             <w:r>
@@ -5810,7 +5732,6 @@
                 <w:spacing w:val="0"/>
                 <w:position w:val="0"/>
                 <w:sz w:val="22"/>
-                <w:shd w:fill="auto" w:val="clear"/>
               </w:rPr>
             </w:pPr>
             <w:r>
@@ -5856,7 +5777,6 @@
                 <w:spacing w:val="0"/>
                 <w:position w:val="0"/>
                 <w:sz w:val="22"/>
-                <w:shd w:fill="auto" w:val="clear"/>
               </w:rPr>
             </w:pPr>
             <w:r>
@@ -5906,7 +5826,6 @@
                 <w:spacing w:val="0"/>
                 <w:position w:val="0"/>
                 <w:sz w:val="22"/>
-                <w:shd w:fill="auto" w:val="clear"/>
               </w:rPr>
             </w:pPr>
             <w:r>
@@ -5952,7 +5871,6 @@
                 <w:spacing w:val="0"/>
                 <w:position w:val="0"/>
                 <w:sz w:val="22"/>
-                <w:shd w:fill="auto" w:val="clear"/>
               </w:rPr>
             </w:pPr>
             <w:r>
@@ -6002,7 +5920,6 @@
                 <w:spacing w:val="0"/>
                 <w:position w:val="0"/>
                 <w:sz w:val="22"/>
-                <w:shd w:fill="auto" w:val="clear"/>
               </w:rPr>
             </w:pPr>
             <w:r>
@@ -6048,7 +5965,6 @@
                 <w:spacing w:val="0"/>
                 <w:position w:val="0"/>
                 <w:sz w:val="22"/>
-                <w:shd w:fill="auto" w:val="clear"/>
               </w:rPr>
             </w:pPr>
             <w:r>
@@ -6098,7 +6014,6 @@
                 <w:spacing w:val="0"/>
                 <w:position w:val="0"/>
                 <w:sz w:val="22"/>
-                <w:shd w:fill="auto" w:val="clear"/>
               </w:rPr>
             </w:pPr>
             <w:r>
@@ -6144,7 +6059,6 @@
                 <w:spacing w:val="0"/>
                 <w:position w:val="0"/>
                 <w:sz w:val="22"/>
-                <w:shd w:fill="auto" w:val="clear"/>
               </w:rPr>
             </w:pPr>
             <w:r>
@@ -6217,7 +6131,6 @@
                 <w:spacing w:val="0"/>
                 <w:position w:val="0"/>
                 <w:sz w:val="22"/>
-                <w:shd w:fill="auto" w:val="clear"/>
               </w:rPr>
             </w:pPr>
             <w:r>
@@ -6263,7 +6176,6 @@
                 <w:spacing w:val="0"/>
                 <w:position w:val="0"/>
                 <w:sz w:val="22"/>
-                <w:shd w:fill="auto" w:val="clear"/>
               </w:rPr>
             </w:pPr>
             <w:r>
@@ -6313,7 +6225,6 @@
                 <w:spacing w:val="0"/>
                 <w:position w:val="0"/>
                 <w:sz w:val="22"/>
-                <w:shd w:fill="auto" w:val="clear"/>
               </w:rPr>
             </w:pPr>
             <w:r>
@@ -6359,7 +6270,6 @@
                 <w:spacing w:val="0"/>
                 <w:position w:val="0"/>
                 <w:sz w:val="22"/>
-                <w:shd w:fill="auto" w:val="clear"/>
               </w:rPr>
             </w:pPr>
             <w:r>
@@ -6409,7 +6319,6 @@
                 <w:spacing w:val="0"/>
                 <w:position w:val="0"/>
                 <w:sz w:val="22"/>
-                <w:shd w:fill="auto" w:val="clear"/>
               </w:rPr>
             </w:pPr>
             <w:r>
@@ -6455,7 +6364,6 @@
                 <w:spacing w:val="0"/>
                 <w:position w:val="0"/>
                 <w:sz w:val="22"/>
-                <w:shd w:fill="auto" w:val="clear"/>
               </w:rPr>
             </w:pPr>
             <w:r>
@@ -6505,7 +6413,6 @@
                 <w:spacing w:val="0"/>
                 <w:position w:val="0"/>
                 <w:sz w:val="22"/>
-                <w:shd w:fill="auto" w:val="clear"/>
               </w:rPr>
             </w:pPr>
             <w:r>
@@ -6551,7 +6458,6 @@
                 <w:spacing w:val="0"/>
                 <w:position w:val="0"/>
                 <w:sz w:val="22"/>
-                <w:shd w:fill="auto" w:val="clear"/>
               </w:rPr>
             </w:pPr>
             <w:r>
@@ -6601,7 +6507,6 @@
                 <w:spacing w:val="0"/>
                 <w:position w:val="0"/>
                 <w:sz w:val="22"/>
-                <w:shd w:fill="auto" w:val="clear"/>
               </w:rPr>
             </w:pPr>
             <w:r>
@@ -6647,7 +6552,6 @@
                 <w:spacing w:val="0"/>
                 <w:position w:val="0"/>
                 <w:sz w:val="22"/>
-                <w:shd w:fill="auto" w:val="clear"/>
               </w:rPr>
             </w:pPr>
             <w:r>
@@ -6685,7 +6589,7 @@
       <w:pPr>
         <w:numPr>
           <w:ilvl w:val="0"/>
-          <w:numId w:val="153"/>
+          <w:numId w:val="155"/>
         </w:numPr>
         <w:spacing w:before="120" w:after="60" w:line="240"/>
         <w:ind w:right="0" w:left="1321" w:hanging="720"/>
@@ -6770,7 +6674,6 @@
                 <w:spacing w:val="0"/>
                 <w:position w:val="0"/>
                 <w:sz w:val="22"/>
-                <w:shd w:fill="auto" w:val="clear"/>
               </w:rPr>
             </w:pPr>
             <w:r>
@@ -6817,7 +6720,6 @@
                 <w:spacing w:val="0"/>
                 <w:position w:val="0"/>
                 <w:sz w:val="22"/>
-                <w:shd w:fill="auto" w:val="clear"/>
               </w:rPr>
             </w:pPr>
             <w:r>
@@ -6870,7 +6772,6 @@
                 <w:spacing w:val="0"/>
                 <w:position w:val="0"/>
                 <w:sz w:val="22"/>
-                <w:shd w:fill="auto" w:val="clear"/>
               </w:rPr>
             </w:pPr>
             <w:r>
@@ -6916,7 +6817,6 @@
                 <w:spacing w:val="0"/>
                 <w:position w:val="0"/>
                 <w:sz w:val="22"/>
-                <w:shd w:fill="auto" w:val="clear"/>
               </w:rPr>
             </w:pPr>
             <w:r>
@@ -6967,7 +6867,6 @@
                 <w:spacing w:val="0"/>
                 <w:position w:val="0"/>
                 <w:sz w:val="22"/>
-                <w:shd w:fill="auto" w:val="clear"/>
               </w:rPr>
             </w:pPr>
             <w:r>
@@ -7013,7 +6912,6 @@
                 <w:spacing w:val="0"/>
                 <w:position w:val="0"/>
                 <w:sz w:val="22"/>
-                <w:shd w:fill="auto" w:val="clear"/>
               </w:rPr>
             </w:pPr>
             <w:r>
@@ -7064,7 +6962,6 @@
                 <w:spacing w:val="0"/>
                 <w:position w:val="0"/>
                 <w:sz w:val="22"/>
-                <w:shd w:fill="auto" w:val="clear"/>
               </w:rPr>
             </w:pPr>
             <w:r>
@@ -7110,7 +7007,6 @@
                 <w:spacing w:val="0"/>
                 <w:position w:val="0"/>
                 <w:sz w:val="22"/>
-                <w:shd w:fill="auto" w:val="clear"/>
               </w:rPr>
             </w:pPr>
             <w:r>
@@ -7161,7 +7057,6 @@
                 <w:spacing w:val="0"/>
                 <w:position w:val="0"/>
                 <w:sz w:val="22"/>
-                <w:shd w:fill="auto" w:val="clear"/>
               </w:rPr>
             </w:pPr>
             <w:r>
@@ -7207,7 +7102,6 @@
                 <w:spacing w:val="0"/>
                 <w:position w:val="0"/>
                 <w:sz w:val="22"/>
-                <w:shd w:fill="auto" w:val="clear"/>
               </w:rPr>
             </w:pPr>
             <w:r>
@@ -7258,7 +7152,6 @@
                 <w:spacing w:val="0"/>
                 <w:position w:val="0"/>
                 <w:sz w:val="22"/>
-                <w:shd w:fill="auto" w:val="clear"/>
               </w:rPr>
             </w:pPr>
             <w:r>
@@ -7304,7 +7197,6 @@
                 <w:spacing w:val="0"/>
                 <w:position w:val="0"/>
                 <w:sz w:val="22"/>
-                <w:shd w:fill="auto" w:val="clear"/>
               </w:rPr>
             </w:pPr>
             <w:r>
@@ -7355,7 +7247,6 @@
                 <w:spacing w:val="0"/>
                 <w:position w:val="0"/>
                 <w:sz w:val="22"/>
-                <w:shd w:fill="auto" w:val="clear"/>
               </w:rPr>
             </w:pPr>
             <w:r>
@@ -7401,7 +7292,6 @@
                 <w:spacing w:val="0"/>
                 <w:position w:val="0"/>
                 <w:sz w:val="22"/>
-                <w:shd w:fill="auto" w:val="clear"/>
               </w:rPr>
             </w:pPr>
             <w:r>
@@ -7452,7 +7342,6 @@
                 <w:spacing w:val="0"/>
                 <w:position w:val="0"/>
                 <w:sz w:val="22"/>
-                <w:shd w:fill="auto" w:val="clear"/>
               </w:rPr>
             </w:pPr>
             <w:r>
@@ -7498,7 +7387,6 @@
                 <w:spacing w:val="0"/>
                 <w:position w:val="0"/>
                 <w:sz w:val="22"/>
-                <w:shd w:fill="auto" w:val="clear"/>
               </w:rPr>
             </w:pPr>
             <w:r>
@@ -7536,7 +7424,7 @@
       <w:pPr>
         <w:numPr>
           <w:ilvl w:val="0"/>
-          <w:numId w:val="181"/>
+          <w:numId w:val="183"/>
         </w:numPr>
         <w:spacing w:before="120" w:after="60" w:line="240"/>
         <w:ind w:right="0" w:left="1321" w:hanging="720"/>
@@ -7618,7 +7506,6 @@
                 <w:spacing w:val="0"/>
                 <w:position w:val="0"/>
                 <w:sz w:val="22"/>
-                <w:shd w:fill="auto" w:val="clear"/>
               </w:rPr>
             </w:pPr>
             <w:r>
@@ -7675,7 +7562,6 @@
                 <w:spacing w:val="0"/>
                 <w:position w:val="0"/>
                 <w:sz w:val="22"/>
-                <w:shd w:fill="auto" w:val="clear"/>
               </w:rPr>
             </w:pPr>
             <w:r>
@@ -7726,7 +7612,6 @@
                 <w:spacing w:val="0"/>
                 <w:position w:val="0"/>
                 <w:sz w:val="22"/>
-                <w:shd w:fill="auto" w:val="clear"/>
               </w:rPr>
             </w:pPr>
             <w:r>
@@ -7770,7 +7655,6 @@
                 <w:spacing w:val="0"/>
                 <w:position w:val="0"/>
                 <w:sz w:val="22"/>
-                <w:shd w:fill="auto" w:val="clear"/>
               </w:rPr>
             </w:pPr>
             <w:r>
@@ -7808,7 +7692,7 @@
       <w:pPr>
         <w:numPr>
           <w:ilvl w:val="0"/>
-          <w:numId w:val="190"/>
+          <w:numId w:val="192"/>
         </w:numPr>
         <w:spacing w:before="120" w:after="60" w:line="240"/>
         <w:ind w:right="0" w:left="1321" w:hanging="720"/>
@@ -7939,55 +7823,6 @@
         <w:rPr>
           <w:rFonts w:ascii="Arial" w:hAnsi="Arial" w:cs="Arial" w:eastAsia="Arial"/>
           <w:color w:val="365F91"/>
-          <w:spacing w:val="0"/>
-          <w:position w:val="0"/>
-          <w:sz w:val="22"/>
-          <w:shd w:fill="auto" w:val="clear"/>
-        </w:rPr>
-      </w:pPr>
-    </w:p>
-    <w:p>
-      <w:pPr>
-        <w:numPr>
-          <w:ilvl w:val="0"/>
-          <w:numId w:val="195"/>
-        </w:numPr>
-        <w:spacing w:before="120" w:after="60" w:line="240"/>
-        <w:ind w:right="0" w:left="360" w:hanging="360"/>
-        <w:jc w:val="left"/>
-        <w:rPr>
-          <w:rFonts w:ascii="Arial" w:hAnsi="Arial" w:cs="Arial" w:eastAsia="Arial"/>
-          <w:b/>
-          <w:color w:val="000000"/>
-          <w:spacing w:val="0"/>
-          <w:position w:val="0"/>
-          <w:sz w:val="32"/>
-          <w:u w:val="single"/>
-          <w:shd w:fill="auto" w:val="clear"/>
-        </w:rPr>
-      </w:pPr>
-      <w:r>
-        <w:rPr>
-          <w:rFonts w:ascii="Arial" w:hAnsi="Arial" w:cs="Arial" w:eastAsia="Arial"/>
-          <w:b/>
-          <w:color w:val="000000"/>
-          <w:spacing w:val="0"/>
-          <w:position w:val="0"/>
-          <w:sz w:val="32"/>
-          <w:u w:val="single"/>
-          <w:shd w:fill="auto" w:val="clear"/>
-        </w:rPr>
-        <w:t xml:space="preserve">Descripción general:</w:t>
-      </w:r>
-    </w:p>
-    <w:p>
-      <w:pPr>
-        <w:spacing w:before="0" w:after="0" w:line="240"/>
-        <w:ind w:right="0" w:left="300" w:firstLine="0"/>
-        <w:jc w:val="left"/>
-        <w:rPr>
-          <w:rFonts w:ascii="Arial" w:hAnsi="Arial" w:cs="Arial" w:eastAsia="Arial"/>
-          <w:color w:val="000000"/>
           <w:spacing w:val="0"/>
           <w:position w:val="0"/>
           <w:sz w:val="22"/>
@@ -8002,6 +7837,55 @@
           <w:numId w:val="197"/>
         </w:numPr>
         <w:spacing w:before="120" w:after="60" w:line="240"/>
+        <w:ind w:right="0" w:left="360" w:hanging="360"/>
+        <w:jc w:val="left"/>
+        <w:rPr>
+          <w:rFonts w:ascii="Arial" w:hAnsi="Arial" w:cs="Arial" w:eastAsia="Arial"/>
+          <w:b/>
+          <w:color w:val="000000"/>
+          <w:spacing w:val="0"/>
+          <w:position w:val="0"/>
+          <w:sz w:val="32"/>
+          <w:u w:val="single"/>
+          <w:shd w:fill="auto" w:val="clear"/>
+        </w:rPr>
+      </w:pPr>
+      <w:r>
+        <w:rPr>
+          <w:rFonts w:ascii="Arial" w:hAnsi="Arial" w:cs="Arial" w:eastAsia="Arial"/>
+          <w:b/>
+          <w:color w:val="000000"/>
+          <w:spacing w:val="0"/>
+          <w:position w:val="0"/>
+          <w:sz w:val="32"/>
+          <w:u w:val="single"/>
+          <w:shd w:fill="auto" w:val="clear"/>
+        </w:rPr>
+        <w:t xml:space="preserve">Descripción general:</w:t>
+      </w:r>
+    </w:p>
+    <w:p>
+      <w:pPr>
+        <w:spacing w:before="0" w:after="0" w:line="240"/>
+        <w:ind w:right="0" w:left="300" w:firstLine="0"/>
+        <w:jc w:val="left"/>
+        <w:rPr>
+          <w:rFonts w:ascii="Arial" w:hAnsi="Arial" w:cs="Arial" w:eastAsia="Arial"/>
+          <w:color w:val="000000"/>
+          <w:spacing w:val="0"/>
+          <w:position w:val="0"/>
+          <w:sz w:val="22"/>
+          <w:shd w:fill="auto" w:val="clear"/>
+        </w:rPr>
+      </w:pPr>
+    </w:p>
+    <w:p>
+      <w:pPr>
+        <w:numPr>
+          <w:ilvl w:val="0"/>
+          <w:numId w:val="199"/>
+        </w:numPr>
+        <w:spacing w:before="120" w:after="60" w:line="240"/>
         <w:ind w:right="0" w:left="1320" w:hanging="720"/>
         <w:jc w:val="left"/>
         <w:rPr>
@@ -8111,7 +7995,7 @@
       <w:pPr>
         <w:numPr>
           <w:ilvl w:val="0"/>
-          <w:numId w:val="199"/>
+          <w:numId w:val="201"/>
         </w:numPr>
         <w:spacing w:before="120" w:after="60" w:line="240"/>
         <w:ind w:right="0" w:left="1321" w:hanging="720"/>
@@ -8177,7 +8061,6 @@
                 <w:spacing w:val="0"/>
                 <w:position w:val="0"/>
                 <w:sz w:val="22"/>
-                <w:shd w:fill="auto" w:val="clear"/>
               </w:rPr>
             </w:pPr>
             <w:r>
@@ -8219,7 +8102,6 @@
                 <w:spacing w:val="0"/>
                 <w:position w:val="0"/>
                 <w:sz w:val="22"/>
-                <w:shd w:fill="auto" w:val="clear"/>
               </w:rPr>
             </w:pPr>
             <w:r>
@@ -8266,7 +8148,6 @@
                 <w:spacing w:val="0"/>
                 <w:position w:val="0"/>
                 <w:sz w:val="22"/>
-                <w:shd w:fill="auto" w:val="clear"/>
               </w:rPr>
             </w:pPr>
             <w:r>
@@ -8308,7 +8189,6 @@
                 <w:spacing w:val="0"/>
                 <w:position w:val="0"/>
                 <w:sz w:val="22"/>
-                <w:shd w:fill="auto" w:val="clear"/>
               </w:rPr>
             </w:pPr>
             <w:r>
@@ -8388,7 +8268,6 @@
                 <w:spacing w:val="0"/>
                 <w:position w:val="0"/>
                 <w:sz w:val="22"/>
-                <w:shd w:fill="auto" w:val="clear"/>
               </w:rPr>
             </w:pPr>
             <w:r>
@@ -8430,7 +8309,6 @@
                 <w:spacing w:val="0"/>
                 <w:position w:val="0"/>
                 <w:sz w:val="22"/>
-                <w:shd w:fill="auto" w:val="clear"/>
               </w:rPr>
             </w:pPr>
             <w:r>
@@ -8534,7 +8412,6 @@
                 <w:spacing w:val="0"/>
                 <w:position w:val="0"/>
                 <w:sz w:val="22"/>
-                <w:shd w:fill="auto" w:val="clear"/>
               </w:rPr>
             </w:pPr>
             <w:r>
@@ -8576,7 +8453,6 @@
                 <w:spacing w:val="0"/>
                 <w:position w:val="0"/>
                 <w:sz w:val="22"/>
-                <w:shd w:fill="auto" w:val="clear"/>
               </w:rPr>
             </w:pPr>
             <w:r>
@@ -8623,7 +8499,6 @@
                 <w:spacing w:val="0"/>
                 <w:position w:val="0"/>
                 <w:sz w:val="22"/>
-                <w:shd w:fill="auto" w:val="clear"/>
               </w:rPr>
             </w:pPr>
             <w:r>
@@ -8665,7 +8540,6 @@
                 <w:spacing w:val="0"/>
                 <w:position w:val="0"/>
                 <w:sz w:val="22"/>
-                <w:shd w:fill="auto" w:val="clear"/>
               </w:rPr>
             </w:pPr>
             <w:r>
@@ -8712,7 +8586,6 @@
                 <w:spacing w:val="0"/>
                 <w:position w:val="0"/>
                 <w:sz w:val="22"/>
-                <w:shd w:fill="auto" w:val="clear"/>
               </w:rPr>
             </w:pPr>
             <w:r>
@@ -8807,7 +8680,6 @@
                 <w:spacing w:val="0"/>
                 <w:position w:val="0"/>
                 <w:sz w:val="22"/>
-                <w:shd w:fill="auto" w:val="clear"/>
               </w:rPr>
             </w:pPr>
             <w:r>
@@ -8873,7 +8745,7 @@
       <w:pPr>
         <w:numPr>
           <w:ilvl w:val="0"/>
-          <w:numId w:val="218"/>
+          <w:numId w:val="221"/>
         </w:numPr>
         <w:spacing w:before="120" w:after="60" w:line="240"/>
         <w:ind w:right="0" w:left="1068" w:hanging="360"/>
@@ -9158,7 +9030,7 @@
       <w:pPr>
         <w:numPr>
           <w:ilvl w:val="0"/>
-          <w:numId w:val="223"/>
+          <w:numId w:val="226"/>
         </w:numPr>
         <w:spacing w:before="120" w:after="60" w:line="240"/>
         <w:ind w:right="0" w:left="357" w:hanging="357"/>
@@ -10144,7 +10016,6 @@
                 <w:spacing w:val="0"/>
                 <w:position w:val="0"/>
                 <w:sz w:val="22"/>
-                <w:shd w:fill="auto" w:val="clear"/>
               </w:rPr>
             </w:pPr>
             <w:r>
@@ -10186,7 +10057,6 @@
                 <w:spacing w:val="0"/>
                 <w:position w:val="0"/>
                 <w:sz w:val="22"/>
-                <w:shd w:fill="auto" w:val="clear"/>
               </w:rPr>
             </w:pPr>
             <w:r>
@@ -10233,7 +10103,6 @@
                 <w:spacing w:val="0"/>
                 <w:position w:val="0"/>
                 <w:sz w:val="22"/>
-                <w:shd w:fill="auto" w:val="clear"/>
               </w:rPr>
             </w:pPr>
             <w:r>
@@ -10406,7 +10275,6 @@
                 <w:spacing w:val="0"/>
                 <w:position w:val="0"/>
                 <w:sz w:val="22"/>
-                <w:shd w:fill="auto" w:val="clear"/>
               </w:rPr>
             </w:pPr>
             <w:r>
@@ -10453,7 +10321,6 @@
                 <w:spacing w:val="0"/>
                 <w:position w:val="0"/>
                 <w:sz w:val="22"/>
-                <w:shd w:fill="auto" w:val="clear"/>
               </w:rPr>
             </w:pPr>
             <w:r>
@@ -10521,7 +10388,6 @@
                 <w:spacing w:val="0"/>
                 <w:position w:val="0"/>
                 <w:sz w:val="22"/>
-                <w:shd w:fill="auto" w:val="clear"/>
               </w:rPr>
             </w:pPr>
           </w:p>
@@ -10557,7 +10423,6 @@
                 <w:spacing w:val="0"/>
                 <w:position w:val="0"/>
                 <w:sz w:val="22"/>
-                <w:shd w:fill="auto" w:val="clear"/>
               </w:rPr>
             </w:pPr>
             <w:r>
@@ -10672,7 +10537,6 @@
                 <w:spacing w:val="0"/>
                 <w:position w:val="0"/>
                 <w:sz w:val="22"/>
-                <w:shd w:fill="auto" w:val="clear"/>
               </w:rPr>
             </w:pPr>
           </w:p>
@@ -10739,7 +10603,6 @@
                 <w:spacing w:val="0"/>
                 <w:position w:val="0"/>
                 <w:sz w:val="22"/>
-                <w:shd w:fill="auto" w:val="clear"/>
               </w:rPr>
             </w:pPr>
             <w:r>
@@ -10856,7 +10719,6 @@
                 <w:spacing w:val="0"/>
                 <w:position w:val="0"/>
                 <w:sz w:val="22"/>
-                <w:shd w:fill="auto" w:val="clear"/>
               </w:rPr>
             </w:pPr>
             <w:r>
@@ -10899,7 +10761,6 @@
                 <w:spacing w:val="0"/>
                 <w:position w:val="0"/>
                 <w:sz w:val="22"/>
-                <w:shd w:fill="auto" w:val="clear"/>
               </w:rPr>
             </w:pPr>
             <w:r>
@@ -10947,7 +10808,6 @@
                 <w:spacing w:val="0"/>
                 <w:position w:val="0"/>
                 <w:sz w:val="22"/>
-                <w:shd w:fill="auto" w:val="clear"/>
               </w:rPr>
             </w:pPr>
             <w:r>
@@ -11120,7 +10980,6 @@
                 <w:spacing w:val="0"/>
                 <w:position w:val="0"/>
                 <w:sz w:val="22"/>
-                <w:shd w:fill="auto" w:val="clear"/>
               </w:rPr>
             </w:pPr>
             <w:r>
@@ -11168,7 +11027,6 @@
                 <w:spacing w:val="0"/>
                 <w:position w:val="0"/>
                 <w:sz w:val="22"/>
-                <w:shd w:fill="auto" w:val="clear"/>
               </w:rPr>
             </w:pPr>
             <w:r>
@@ -11237,7 +11095,6 @@
                 <w:spacing w:val="0"/>
                 <w:position w:val="0"/>
                 <w:sz w:val="22"/>
-                <w:shd w:fill="auto" w:val="clear"/>
               </w:rPr>
             </w:pPr>
           </w:p>
@@ -11274,7 +11131,6 @@
                 <w:spacing w:val="0"/>
                 <w:position w:val="0"/>
                 <w:sz w:val="22"/>
-                <w:shd w:fill="auto" w:val="clear"/>
               </w:rPr>
             </w:pPr>
             <w:r>
@@ -11374,7 +11230,6 @@
                 <w:spacing w:val="0"/>
                 <w:position w:val="0"/>
                 <w:sz w:val="22"/>
-                <w:shd w:fill="auto" w:val="clear"/>
               </w:rPr>
             </w:pPr>
           </w:p>
@@ -11442,7 +11297,6 @@
                 <w:spacing w:val="0"/>
                 <w:position w:val="0"/>
                 <w:sz w:val="22"/>
-                <w:shd w:fill="auto" w:val="clear"/>
               </w:rPr>
             </w:pPr>
             <w:r>
@@ -11529,7 +11383,6 @@
                 <w:spacing w:val="0"/>
                 <w:position w:val="0"/>
                 <w:sz w:val="22"/>
-                <w:shd w:fill="auto" w:val="clear"/>
               </w:rPr>
             </w:pPr>
             <w:r>
@@ -11572,7 +11425,6 @@
                 <w:spacing w:val="0"/>
                 <w:position w:val="0"/>
                 <w:sz w:val="22"/>
-                <w:shd w:fill="auto" w:val="clear"/>
               </w:rPr>
             </w:pPr>
             <w:r>
@@ -11620,7 +11472,6 @@
                 <w:spacing w:val="0"/>
                 <w:position w:val="0"/>
                 <w:sz w:val="22"/>
-                <w:shd w:fill="auto" w:val="clear"/>
               </w:rPr>
             </w:pPr>
             <w:r>
@@ -11741,7 +11592,6 @@
                 <w:spacing w:val="0"/>
                 <w:position w:val="0"/>
                 <w:sz w:val="22"/>
-                <w:shd w:fill="auto" w:val="clear"/>
               </w:rPr>
             </w:pPr>
             <w:r>
@@ -11789,7 +11639,6 @@
                 <w:spacing w:val="0"/>
                 <w:position w:val="0"/>
                 <w:sz w:val="22"/>
-                <w:shd w:fill="auto" w:val="clear"/>
               </w:rPr>
             </w:pPr>
             <w:r>
@@ -11858,7 +11707,6 @@
                 <w:spacing w:val="0"/>
                 <w:position w:val="0"/>
                 <w:sz w:val="22"/>
-                <w:shd w:fill="auto" w:val="clear"/>
               </w:rPr>
             </w:pPr>
           </w:p>
@@ -11895,7 +11743,6 @@
                 <w:spacing w:val="0"/>
                 <w:position w:val="0"/>
                 <w:sz w:val="22"/>
-                <w:shd w:fill="auto" w:val="clear"/>
               </w:rPr>
             </w:pPr>
             <w:r>
@@ -12019,7 +11866,6 @@
                 <w:spacing w:val="0"/>
                 <w:position w:val="0"/>
                 <w:sz w:val="22"/>
-                <w:shd w:fill="auto" w:val="clear"/>
               </w:rPr>
             </w:pPr>
           </w:p>
@@ -12087,7 +11933,6 @@
                 <w:spacing w:val="0"/>
                 <w:position w:val="0"/>
                 <w:sz w:val="22"/>
-                <w:shd w:fill="auto" w:val="clear"/>
               </w:rPr>
             </w:pPr>
             <w:r>
@@ -12202,7 +12047,6 @@
                 <w:spacing w:val="0"/>
                 <w:position w:val="0"/>
                 <w:sz w:val="22"/>
-                <w:shd w:fill="auto" w:val="clear"/>
               </w:rPr>
             </w:pPr>
             <w:r>
@@ -12244,7 +12088,6 @@
                 <w:spacing w:val="0"/>
                 <w:position w:val="0"/>
                 <w:sz w:val="22"/>
-                <w:shd w:fill="auto" w:val="clear"/>
               </w:rPr>
             </w:pPr>
             <w:r>
@@ -12291,7 +12134,6 @@
                 <w:spacing w:val="0"/>
                 <w:position w:val="0"/>
                 <w:sz w:val="22"/>
-                <w:shd w:fill="auto" w:val="clear"/>
               </w:rPr>
             </w:pPr>
             <w:r>
@@ -12516,7 +12358,6 @@
                 <w:spacing w:val="0"/>
                 <w:position w:val="0"/>
                 <w:sz w:val="22"/>
-                <w:shd w:fill="auto" w:val="clear"/>
               </w:rPr>
             </w:pPr>
             <w:r>
@@ -12563,7 +12404,6 @@
                 <w:spacing w:val="0"/>
                 <w:position w:val="0"/>
                 <w:sz w:val="22"/>
-                <w:shd w:fill="auto" w:val="clear"/>
               </w:rPr>
             </w:pPr>
             <w:r>
@@ -12631,7 +12471,6 @@
                 <w:spacing w:val="0"/>
                 <w:position w:val="0"/>
                 <w:sz w:val="22"/>
-                <w:shd w:fill="auto" w:val="clear"/>
               </w:rPr>
             </w:pPr>
           </w:p>
@@ -12667,7 +12506,6 @@
                 <w:spacing w:val="0"/>
                 <w:position w:val="0"/>
                 <w:sz w:val="22"/>
-                <w:shd w:fill="auto" w:val="clear"/>
               </w:rPr>
             </w:pPr>
             <w:r>
@@ -12782,7 +12620,6 @@
                 <w:spacing w:val="0"/>
                 <w:position w:val="0"/>
                 <w:sz w:val="22"/>
-                <w:shd w:fill="auto" w:val="clear"/>
               </w:rPr>
             </w:pPr>
           </w:p>
@@ -12849,7 +12686,6 @@
                 <w:spacing w:val="0"/>
                 <w:position w:val="0"/>
                 <w:sz w:val="22"/>
-                <w:shd w:fill="auto" w:val="clear"/>
               </w:rPr>
             </w:pPr>
             <w:r>
@@ -12890,7 +12726,7 @@
       <w:tblGrid>
         <w:gridCol w:w="2258"/>
         <w:gridCol w:w="6116"/>
-        <w:gridCol w:w="48"/>
+        <w:gridCol w:w="2807"/>
       </w:tblGrid>
       <w:tr>
         <w:trPr>
@@ -12923,7 +12759,6 @@
                 <w:spacing w:val="0"/>
                 <w:position w:val="0"/>
                 <w:sz w:val="22"/>
-                <w:shd w:fill="auto" w:val="clear"/>
               </w:rPr>
             </w:pPr>
             <w:r>
@@ -12942,7 +12777,7 @@
         </w:tc>
         <w:tc>
           <w:tcPr>
-            <w:tcW w:w="6164" w:type="dxa"/>
+            <w:tcW w:w="8923" w:type="dxa"/>
             <w:gridSpan w:val="2"/>
             <w:tcBorders>
               <w:top w:val="single" w:color="000000" w:sz="4"/>
@@ -12966,7 +12801,6 @@
                 <w:spacing w:val="0"/>
                 <w:position w:val="0"/>
                 <w:sz w:val="22"/>
-                <w:shd w:fill="auto" w:val="clear"/>
               </w:rPr>
             </w:pPr>
             <w:r>
@@ -13013,7 +12847,6 @@
                 <w:spacing w:val="0"/>
                 <w:position w:val="0"/>
                 <w:sz w:val="22"/>
-                <w:shd w:fill="auto" w:val="clear"/>
               </w:rPr>
             </w:pPr>
             <w:r>
@@ -13032,7 +12865,7 @@
         </w:tc>
         <w:tc>
           <w:tcPr>
-            <w:tcW w:w="6164" w:type="dxa"/>
+            <w:tcW w:w="8923" w:type="dxa"/>
             <w:gridSpan w:val="2"/>
             <w:tcBorders>
               <w:top w:val="single" w:color="000000" w:sz="4"/>
@@ -13161,7 +12994,6 @@
                 <w:spacing w:val="0"/>
                 <w:position w:val="0"/>
                 <w:sz w:val="22"/>
-                <w:shd w:fill="auto" w:val="clear"/>
               </w:rPr>
             </w:pPr>
             <w:r>
@@ -13208,7 +13040,6 @@
                 <w:spacing w:val="0"/>
                 <w:position w:val="0"/>
                 <w:sz w:val="22"/>
-                <w:shd w:fill="auto" w:val="clear"/>
               </w:rPr>
             </w:pPr>
             <w:r>
@@ -13227,7 +13058,7 @@
         </w:tc>
         <w:tc>
           <w:tcPr>
-            <w:tcW w:w="6164" w:type="dxa"/>
+            <w:tcW w:w="8923" w:type="dxa"/>
             <w:gridSpan w:val="2"/>
             <w:tcBorders>
               <w:top w:val="single" w:color="000000" w:sz="4"/>
@@ -13277,7 +13108,6 @@
                 <w:spacing w:val="0"/>
                 <w:position w:val="0"/>
                 <w:sz w:val="22"/>
-                <w:shd w:fill="auto" w:val="clear"/>
               </w:rPr>
             </w:pPr>
           </w:p>
@@ -13313,7 +13143,6 @@
                 <w:spacing w:val="0"/>
                 <w:position w:val="0"/>
                 <w:sz w:val="22"/>
-                <w:shd w:fill="auto" w:val="clear"/>
               </w:rPr>
             </w:pPr>
             <w:r>
@@ -13332,7 +13161,7 @@
         </w:tc>
         <w:tc>
           <w:tcPr>
-            <w:tcW w:w="6164" w:type="dxa"/>
+            <w:tcW w:w="8923" w:type="dxa"/>
             <w:gridSpan w:val="2"/>
             <w:tcBorders>
               <w:top w:val="single" w:color="000000" w:sz="4"/>
@@ -13429,7 +13258,6 @@
                 <w:spacing w:val="0"/>
                 <w:position w:val="0"/>
                 <w:sz w:val="22"/>
-                <w:shd w:fill="auto" w:val="clear"/>
               </w:rPr>
             </w:pPr>
           </w:p>
@@ -13496,7 +13324,6 @@
                 <w:spacing w:val="0"/>
                 <w:position w:val="0"/>
                 <w:sz w:val="22"/>
-                <w:shd w:fill="auto" w:val="clear"/>
               </w:rPr>
             </w:pPr>
             <w:r>
@@ -13582,7 +13409,6 @@
                 <w:spacing w:val="0"/>
                 <w:position w:val="0"/>
                 <w:sz w:val="22"/>
-                <w:shd w:fill="auto" w:val="clear"/>
               </w:rPr>
             </w:pPr>
             <w:r>
@@ -13624,7 +13450,6 @@
                 <w:spacing w:val="0"/>
                 <w:position w:val="0"/>
                 <w:sz w:val="22"/>
-                <w:shd w:fill="auto" w:val="clear"/>
               </w:rPr>
             </w:pPr>
             <w:r>
@@ -13671,7 +13496,6 @@
                 <w:spacing w:val="0"/>
                 <w:position w:val="0"/>
                 <w:sz w:val="22"/>
-                <w:shd w:fill="auto" w:val="clear"/>
               </w:rPr>
             </w:pPr>
             <w:r>
@@ -13948,7 +13772,6 @@
                 <w:spacing w:val="0"/>
                 <w:position w:val="0"/>
                 <w:sz w:val="22"/>
-                <w:shd w:fill="auto" w:val="clear"/>
               </w:rPr>
             </w:pPr>
             <w:r>
@@ -13995,7 +13818,6 @@
                 <w:spacing w:val="0"/>
                 <w:position w:val="0"/>
                 <w:sz w:val="22"/>
-                <w:shd w:fill="auto" w:val="clear"/>
               </w:rPr>
             </w:pPr>
             <w:r>
@@ -14051,7 +13873,7 @@
                 <w:sz w:val="22"/>
                 <w:shd w:fill="auto" w:val="clear"/>
               </w:rPr>
-              <w:t xml:space="preserve"> Viktoryia Azaranka,Vanessa Viviana Veizaga,Celeste Astarito, Luna Fabio Mario, Martín Corral,German Villalba, Marianela Agostini, Francisco Chapela. </w:t>
+              <w:t xml:space="preserve"> Viktoryia Azaranka,Celeste Astarito, Luna Fabio Mario, Martín Corral,German Villalba, Marianela Agostini, Francisco Chapela. </w:t>
             </w:r>
           </w:p>
           <w:p>
@@ -14063,7 +13885,6 @@
                 <w:spacing w:val="0"/>
                 <w:position w:val="0"/>
                 <w:sz w:val="22"/>
-                <w:shd w:fill="auto" w:val="clear"/>
               </w:rPr>
             </w:pPr>
           </w:p>
@@ -14099,7 +13920,6 @@
                 <w:spacing w:val="0"/>
                 <w:position w:val="0"/>
                 <w:sz w:val="22"/>
-                <w:shd w:fill="auto" w:val="clear"/>
               </w:rPr>
             </w:pPr>
             <w:r>
@@ -14168,7 +13988,6 @@
                 <w:spacing w:val="0"/>
                 <w:position w:val="0"/>
                 <w:sz w:val="22"/>
-                <w:shd w:fill="auto" w:val="clear"/>
               </w:rPr>
             </w:pPr>
           </w:p>
@@ -14235,7 +14054,6 @@
                 <w:spacing w:val="0"/>
                 <w:position w:val="0"/>
                 <w:sz w:val="22"/>
-                <w:shd w:fill="auto" w:val="clear"/>
               </w:rPr>
             </w:pPr>
             <w:r>
@@ -14306,7 +14124,6 @@
                 <w:spacing w:val="0"/>
                 <w:position w:val="0"/>
                 <w:sz w:val="22"/>
-                <w:shd w:fill="auto" w:val="clear"/>
               </w:rPr>
             </w:pPr>
             <w:r>
@@ -14348,7 +14165,6 @@
                 <w:spacing w:val="0"/>
                 <w:position w:val="0"/>
                 <w:sz w:val="22"/>
-                <w:shd w:fill="auto" w:val="clear"/>
               </w:rPr>
             </w:pPr>
             <w:r>
@@ -14395,7 +14211,6 @@
                 <w:spacing w:val="0"/>
                 <w:position w:val="0"/>
                 <w:sz w:val="22"/>
-                <w:shd w:fill="auto" w:val="clear"/>
               </w:rPr>
             </w:pPr>
             <w:r>
@@ -14594,7 +14409,6 @@
                 <w:spacing w:val="0"/>
                 <w:position w:val="0"/>
                 <w:sz w:val="22"/>
-                <w:shd w:fill="auto" w:val="clear"/>
               </w:rPr>
             </w:pPr>
             <w:r>
@@ -14641,7 +14455,6 @@
                 <w:spacing w:val="0"/>
                 <w:position w:val="0"/>
                 <w:sz w:val="22"/>
-                <w:shd w:fill="auto" w:val="clear"/>
               </w:rPr>
             </w:pPr>
             <w:r>
@@ -14697,7 +14510,7 @@
                 <w:sz w:val="22"/>
                 <w:shd w:fill="auto" w:val="clear"/>
               </w:rPr>
-              <w:t xml:space="preserve"> Viktoryia Azaranka,Vanessa Viviana Veizaga,Celeste Astarito, Luna Fabio Mario, Martín Corral,German Villalba, Marianela Agostini, Francisco Chapela. </w:t>
+              <w:t xml:space="preserve"> Viktoryia Azaranka,Celeste Astarito, Luna Fabio Mario, Martín Corral,German Villalba, Marianela Agostini, Francisco Chapela. </w:t>
             </w:r>
           </w:p>
           <w:p>
@@ -14709,7 +14522,6 @@
                 <w:spacing w:val="0"/>
                 <w:position w:val="0"/>
                 <w:sz w:val="22"/>
-                <w:shd w:fill="auto" w:val="clear"/>
               </w:rPr>
             </w:pPr>
           </w:p>
@@ -14745,7 +14557,6 @@
                 <w:spacing w:val="0"/>
                 <w:position w:val="0"/>
                 <w:sz w:val="22"/>
-                <w:shd w:fill="auto" w:val="clear"/>
               </w:rPr>
             </w:pPr>
             <w:r>
@@ -14814,7 +14625,6 @@
                 <w:spacing w:val="0"/>
                 <w:position w:val="0"/>
                 <w:sz w:val="22"/>
-                <w:shd w:fill="auto" w:val="clear"/>
               </w:rPr>
             </w:pPr>
           </w:p>
@@ -14881,7 +14691,6 @@
                 <w:spacing w:val="0"/>
                 <w:position w:val="0"/>
                 <w:sz w:val="22"/>
-                <w:shd w:fill="auto" w:val="clear"/>
               </w:rPr>
             </w:pPr>
             <w:r>
@@ -14914,6 +14723,560 @@
         </w:rPr>
       </w:pPr>
     </w:p>
+    <w:tbl>
+      <w:tblPr>
+        <w:tblInd w:w="108" w:type="dxa"/>
+      </w:tblPr>
+      <w:tblGrid>
+        <w:gridCol w:w="2222"/>
+        <w:gridCol w:w="6164"/>
+      </w:tblGrid>
+      <w:tr>
+        <w:trPr>
+          <w:trHeight w:val="1" w:hRule="atLeast"/>
+          <w:jc w:val="left"/>
+        </w:trPr>
+        <w:tc>
+          <w:tcPr>
+            <w:tcW w:w="2222" w:type="dxa"/>
+            <w:tcBorders>
+              <w:top w:val="single" w:color="000000" w:sz="4"/>
+              <w:left w:val="single" w:color="000000" w:sz="4"/>
+              <w:bottom w:val="single" w:color="000000" w:sz="4"/>
+              <w:right w:val="single" w:color="000000" w:sz="4"/>
+            </w:tcBorders>
+            <w:shd w:color="000000" w:fill="ffffff" w:val="clear"/>
+            <w:tcMar>
+              <w:left w:w="108" w:type="dxa"/>
+              <w:right w:w="108" w:type="dxa"/>
+            </w:tcMar>
+            <w:vAlign w:val="top"/>
+          </w:tcPr>
+          <w:p>
+            <w:pPr>
+              <w:spacing w:before="0" w:after="0" w:line="240"/>
+              <w:ind w:right="0" w:left="0" w:firstLine="0"/>
+              <w:jc w:val="left"/>
+              <w:rPr>
+                <w:rFonts w:ascii="Calibri" w:hAnsi="Calibri" w:cs="Calibri" w:eastAsia="Calibri"/>
+                <w:spacing w:val="0"/>
+                <w:position w:val="0"/>
+                <w:sz w:val="22"/>
+                <w:shd w:fill="auto" w:val="clear"/>
+              </w:rPr>
+            </w:pPr>
+            <w:r>
+              <w:rPr>
+                <w:rFonts w:ascii="Calibri" w:hAnsi="Calibri" w:cs="Calibri" w:eastAsia="Calibri"/>
+                <w:b/>
+                <w:color w:val="000000"/>
+                <w:spacing w:val="0"/>
+                <w:position w:val="0"/>
+                <w:sz w:val="22"/>
+                <w:shd w:fill="auto" w:val="clear"/>
+              </w:rPr>
+              <w:t xml:space="preserve">N° de sprint</w:t>
+            </w:r>
+          </w:p>
+        </w:tc>
+        <w:tc>
+          <w:tcPr>
+            <w:tcW w:w="6164" w:type="dxa"/>
+            <w:tcBorders>
+              <w:top w:val="single" w:color="000000" w:sz="4"/>
+              <w:left w:val="single" w:color="000000" w:sz="4"/>
+              <w:bottom w:val="single" w:color="000000" w:sz="4"/>
+              <w:right w:val="single" w:color="000000" w:sz="4"/>
+            </w:tcBorders>
+            <w:shd w:color="000000" w:fill="ffffff" w:val="clear"/>
+            <w:tcMar>
+              <w:left w:w="108" w:type="dxa"/>
+              <w:right w:w="108" w:type="dxa"/>
+            </w:tcMar>
+            <w:vAlign w:val="top"/>
+          </w:tcPr>
+          <w:p>
+            <w:pPr>
+              <w:spacing w:before="0" w:after="0" w:line="240"/>
+              <w:ind w:right="0" w:left="0" w:firstLine="0"/>
+              <w:jc w:val="left"/>
+              <w:rPr>
+                <w:spacing w:val="0"/>
+                <w:position w:val="0"/>
+                <w:sz w:val="22"/>
+                <w:shd w:fill="auto" w:val="clear"/>
+              </w:rPr>
+            </w:pPr>
+            <w:r>
+              <w:rPr>
+                <w:rFonts w:ascii="Arial" w:hAnsi="Arial" w:cs="Arial" w:eastAsia="Arial"/>
+                <w:color w:val="000000"/>
+                <w:spacing w:val="0"/>
+                <w:position w:val="0"/>
+                <w:sz w:val="22"/>
+                <w:shd w:fill="auto" w:val="clear"/>
+              </w:rPr>
+              <w:t xml:space="preserve">4</w:t>
+            </w:r>
+          </w:p>
+        </w:tc>
+      </w:tr>
+      <w:tr>
+        <w:trPr>
+          <w:trHeight w:val="1" w:hRule="atLeast"/>
+          <w:jc w:val="left"/>
+        </w:trPr>
+        <w:tc>
+          <w:tcPr>
+            <w:tcW w:w="2222" w:type="dxa"/>
+            <w:tcBorders>
+              <w:top w:val="single" w:color="000000" w:sz="4"/>
+              <w:left w:val="single" w:color="000000" w:sz="4"/>
+              <w:bottom w:val="single" w:color="000000" w:sz="4"/>
+              <w:right w:val="single" w:color="000000" w:sz="4"/>
+            </w:tcBorders>
+            <w:shd w:color="000000" w:fill="ffffff" w:val="clear"/>
+            <w:tcMar>
+              <w:left w:w="108" w:type="dxa"/>
+              <w:right w:w="108" w:type="dxa"/>
+            </w:tcMar>
+            <w:vAlign w:val="top"/>
+          </w:tcPr>
+          <w:p>
+            <w:pPr>
+              <w:spacing w:before="0" w:after="0" w:line="240"/>
+              <w:ind w:right="0" w:left="0" w:firstLine="0"/>
+              <w:jc w:val="left"/>
+              <w:rPr>
+                <w:spacing w:val="0"/>
+                <w:position w:val="0"/>
+                <w:sz w:val="22"/>
+                <w:shd w:fill="auto" w:val="clear"/>
+              </w:rPr>
+            </w:pPr>
+            <w:r>
+              <w:rPr>
+                <w:rFonts w:ascii="Arial" w:hAnsi="Arial" w:cs="Arial" w:eastAsia="Arial"/>
+                <w:b/>
+                <w:color w:val="000000"/>
+                <w:spacing w:val="0"/>
+                <w:position w:val="0"/>
+                <w:sz w:val="22"/>
+                <w:shd w:fill="auto" w:val="clear"/>
+              </w:rPr>
+              <w:t xml:space="preserve">Sprint Backlog</w:t>
+            </w:r>
+          </w:p>
+        </w:tc>
+        <w:tc>
+          <w:tcPr>
+            <w:tcW w:w="6164" w:type="dxa"/>
+            <w:tcBorders>
+              <w:top w:val="single" w:color="000000" w:sz="4"/>
+              <w:left w:val="single" w:color="000000" w:sz="4"/>
+              <w:bottom w:val="single" w:color="000000" w:sz="4"/>
+              <w:right w:val="single" w:color="000000" w:sz="4"/>
+            </w:tcBorders>
+            <w:shd w:color="000000" w:fill="ffffff" w:val="clear"/>
+            <w:tcMar>
+              <w:left w:w="108" w:type="dxa"/>
+              <w:right w:w="108" w:type="dxa"/>
+            </w:tcMar>
+            <w:vAlign w:val="top"/>
+          </w:tcPr>
+          <w:p>
+            <w:pPr>
+              <w:spacing w:before="240" w:after="240" w:line="240"/>
+              <w:ind w:right="0" w:left="0" w:firstLine="0"/>
+              <w:jc w:val="left"/>
+              <w:rPr>
+                <w:rFonts w:ascii="Arial" w:hAnsi="Arial" w:cs="Arial" w:eastAsia="Arial"/>
+                <w:color w:val="auto"/>
+                <w:spacing w:val="0"/>
+                <w:position w:val="0"/>
+                <w:sz w:val="22"/>
+                <w:shd w:fill="auto" w:val="clear"/>
+              </w:rPr>
+            </w:pPr>
+            <w:r>
+              <w:rPr>
+                <w:rFonts w:ascii="Arial" w:hAnsi="Arial" w:cs="Arial" w:eastAsia="Arial"/>
+                <w:color w:val="auto"/>
+                <w:spacing w:val="0"/>
+                <w:position w:val="0"/>
+                <w:sz w:val="22"/>
+                <w:shd w:fill="auto" w:val="clear"/>
+              </w:rPr>
+              <w:t xml:space="preserve">Incorporación de tablero para usuarios: Mostrar catálogo (mínimo 3 productos) ,Seleccionar para comprar. </w:t>
+            </w:r>
+          </w:p>
+          <w:p>
+            <w:pPr>
+              <w:spacing w:before="240" w:after="240" w:line="240"/>
+              <w:ind w:right="0" w:left="0" w:firstLine="0"/>
+              <w:jc w:val="left"/>
+              <w:rPr>
+                <w:rFonts w:ascii="Arial" w:hAnsi="Arial" w:cs="Arial" w:eastAsia="Arial"/>
+                <w:color w:val="auto"/>
+                <w:spacing w:val="0"/>
+                <w:position w:val="0"/>
+                <w:sz w:val="22"/>
+                <w:shd w:fill="auto" w:val="clear"/>
+              </w:rPr>
+            </w:pPr>
+            <w:r>
+              <w:rPr>
+                <w:rFonts w:ascii="Arial" w:hAnsi="Arial" w:cs="Arial" w:eastAsia="Arial"/>
+                <w:color w:val="auto"/>
+                <w:spacing w:val="0"/>
+                <w:position w:val="0"/>
+                <w:sz w:val="22"/>
+                <w:shd w:fill="auto" w:val="clear"/>
+              </w:rPr>
+              <w:t xml:space="preserve">Simulación de pago con API.</w:t>
+            </w:r>
+          </w:p>
+          <w:p>
+            <w:pPr>
+              <w:spacing w:before="240" w:after="240" w:line="240"/>
+              <w:ind w:right="0" w:left="0" w:firstLine="0"/>
+              <w:jc w:val="left"/>
+              <w:rPr>
+                <w:rFonts w:ascii="Arial" w:hAnsi="Arial" w:cs="Arial" w:eastAsia="Arial"/>
+                <w:color w:val="auto"/>
+                <w:spacing w:val="0"/>
+                <w:position w:val="0"/>
+                <w:sz w:val="22"/>
+                <w:shd w:fill="auto" w:val="clear"/>
+              </w:rPr>
+            </w:pPr>
+            <w:r>
+              <w:rPr>
+                <w:rFonts w:ascii="Arial" w:hAnsi="Arial" w:cs="Arial" w:eastAsia="Arial"/>
+                <w:color w:val="auto"/>
+                <w:spacing w:val="0"/>
+                <w:position w:val="0"/>
+                <w:sz w:val="22"/>
+                <w:shd w:fill="auto" w:val="clear"/>
+              </w:rPr>
+              <w:t xml:space="preserve">Tablero de control administrador CRUD básico funcional de producto y cliente.</w:t>
+            </w:r>
+          </w:p>
+          <w:p>
+            <w:pPr>
+              <w:spacing w:before="240" w:after="240" w:line="240"/>
+              <w:ind w:right="0" w:left="0" w:firstLine="0"/>
+              <w:jc w:val="left"/>
+              <w:rPr>
+                <w:color w:val="auto"/>
+                <w:spacing w:val="0"/>
+                <w:position w:val="0"/>
+                <w:sz w:val="22"/>
+                <w:shd w:fill="auto" w:val="clear"/>
+              </w:rPr>
+            </w:pPr>
+            <w:r>
+              <w:rPr>
+                <w:rFonts w:ascii="Arial" w:hAnsi="Arial" w:cs="Arial" w:eastAsia="Arial"/>
+                <w:color w:val="auto"/>
+                <w:spacing w:val="0"/>
+                <w:position w:val="0"/>
+                <w:sz w:val="22"/>
+                <w:shd w:fill="auto" w:val="clear"/>
+              </w:rPr>
+              <w:t xml:space="preserve">Registro de meetings dentro de la Wiki.</w:t>
+            </w:r>
+          </w:p>
+        </w:tc>
+      </w:tr>
+      <w:tr>
+        <w:trPr>
+          <w:trHeight w:val="1" w:hRule="atLeast"/>
+          <w:jc w:val="left"/>
+        </w:trPr>
+        <w:tc>
+          <w:tcPr>
+            <w:tcW w:w="2222" w:type="dxa"/>
+            <w:tcBorders>
+              <w:top w:val="single" w:color="000000" w:sz="4"/>
+              <w:left w:val="single" w:color="000000" w:sz="4"/>
+              <w:bottom w:val="single" w:color="000000" w:sz="4"/>
+              <w:right w:val="single" w:color="000000" w:sz="4"/>
+            </w:tcBorders>
+            <w:shd w:color="000000" w:fill="ffffff" w:val="clear"/>
+            <w:tcMar>
+              <w:left w:w="108" w:type="dxa"/>
+              <w:right w:w="108" w:type="dxa"/>
+            </w:tcMar>
+            <w:vAlign w:val="top"/>
+          </w:tcPr>
+          <w:p>
+            <w:pPr>
+              <w:spacing w:before="0" w:after="0" w:line="240"/>
+              <w:ind w:right="0" w:left="0" w:firstLine="0"/>
+              <w:jc w:val="left"/>
+              <w:rPr>
+                <w:spacing w:val="0"/>
+                <w:position w:val="0"/>
+                <w:sz w:val="22"/>
+                <w:shd w:fill="auto" w:val="clear"/>
+              </w:rPr>
+            </w:pPr>
+            <w:r>
+              <w:rPr>
+                <w:rFonts w:ascii="Arial" w:hAnsi="Arial" w:cs="Arial" w:eastAsia="Arial"/>
+                <w:b/>
+                <w:color w:val="000000"/>
+                <w:spacing w:val="0"/>
+                <w:position w:val="0"/>
+                <w:sz w:val="22"/>
+                <w:shd w:fill="auto" w:val="clear"/>
+              </w:rPr>
+              <w:t xml:space="preserve">Responsabilidades </w:t>
+            </w:r>
+          </w:p>
+        </w:tc>
+        <w:tc>
+          <w:tcPr>
+            <w:tcW w:w="6164" w:type="dxa"/>
+            <w:tcBorders>
+              <w:top w:val="single" w:color="000000" w:sz="4"/>
+              <w:left w:val="single" w:color="000000" w:sz="4"/>
+              <w:bottom w:val="single" w:color="000000" w:sz="4"/>
+              <w:right w:val="single" w:color="000000" w:sz="4"/>
+            </w:tcBorders>
+            <w:shd w:color="000000" w:fill="ffffff" w:val="clear"/>
+            <w:tcMar>
+              <w:left w:w="108" w:type="dxa"/>
+              <w:right w:w="108" w:type="dxa"/>
+            </w:tcMar>
+            <w:vAlign w:val="top"/>
+          </w:tcPr>
+          <w:p>
+            <w:pPr>
+              <w:spacing w:before="240" w:after="240" w:line="240"/>
+              <w:ind w:right="0" w:left="0" w:firstLine="0"/>
+              <w:jc w:val="left"/>
+              <w:rPr>
+                <w:rFonts w:ascii="Arial" w:hAnsi="Arial" w:cs="Arial" w:eastAsia="Arial"/>
+                <w:color w:val="000000"/>
+                <w:spacing w:val="0"/>
+                <w:position w:val="0"/>
+                <w:sz w:val="22"/>
+                <w:shd w:fill="auto" w:val="clear"/>
+              </w:rPr>
+            </w:pPr>
+            <w:r>
+              <w:rPr>
+                <w:rFonts w:ascii="Arial" w:hAnsi="Arial" w:cs="Arial" w:eastAsia="Arial"/>
+                <w:color w:val="auto"/>
+                <w:spacing w:val="0"/>
+                <w:position w:val="0"/>
+                <w:sz w:val="22"/>
+                <w:shd w:fill="auto" w:val="clear"/>
+              </w:rPr>
+              <w:t xml:space="preserve"> Viktoryia Azaranka,Celeste Astarito, Luna Fabio Mario, Martín Corral,German Villalba, Marianela Agostini, Francisco Chapela. </w:t>
+            </w:r>
+          </w:p>
+          <w:p>
+            <w:pPr>
+              <w:spacing w:before="0" w:after="0" w:line="240"/>
+              <w:ind w:right="0" w:left="0" w:firstLine="0"/>
+              <w:jc w:val="left"/>
+              <w:rPr>
+                <w:spacing w:val="0"/>
+                <w:position w:val="0"/>
+                <w:sz w:val="22"/>
+                <w:shd w:fill="auto" w:val="clear"/>
+              </w:rPr>
+            </w:pPr>
+          </w:p>
+        </w:tc>
+      </w:tr>
+      <w:tr>
+        <w:trPr>
+          <w:trHeight w:val="1" w:hRule="atLeast"/>
+          <w:jc w:val="left"/>
+        </w:trPr>
+        <w:tc>
+          <w:tcPr>
+            <w:tcW w:w="2222" w:type="dxa"/>
+            <w:tcBorders>
+              <w:top w:val="single" w:color="000000" w:sz="4"/>
+              <w:left w:val="single" w:color="000000" w:sz="4"/>
+              <w:bottom w:val="single" w:color="000000" w:sz="4"/>
+              <w:right w:val="single" w:color="000000" w:sz="4"/>
+            </w:tcBorders>
+            <w:shd w:color="000000" w:fill="ffffff" w:val="clear"/>
+            <w:tcMar>
+              <w:left w:w="108" w:type="dxa"/>
+              <w:right w:w="108" w:type="dxa"/>
+            </w:tcMar>
+            <w:vAlign w:val="top"/>
+          </w:tcPr>
+          <w:p>
+            <w:pPr>
+              <w:spacing w:before="0" w:after="0" w:line="240"/>
+              <w:ind w:right="0" w:left="0" w:firstLine="0"/>
+              <w:jc w:val="left"/>
+              <w:rPr>
+                <w:spacing w:val="0"/>
+                <w:position w:val="0"/>
+                <w:sz w:val="22"/>
+                <w:shd w:fill="auto" w:val="clear"/>
+              </w:rPr>
+            </w:pPr>
+            <w:r>
+              <w:rPr>
+                <w:rFonts w:ascii="Arial" w:hAnsi="Arial" w:cs="Arial" w:eastAsia="Arial"/>
+                <w:b/>
+                <w:color w:val="000000"/>
+                <w:spacing w:val="0"/>
+                <w:position w:val="0"/>
+                <w:sz w:val="22"/>
+                <w:shd w:fill="auto" w:val="clear"/>
+              </w:rPr>
+              <w:t xml:space="preserve">Calendario</w:t>
+            </w:r>
+          </w:p>
+        </w:tc>
+        <w:tc>
+          <w:tcPr>
+            <w:tcW w:w="6164" w:type="dxa"/>
+            <w:tcBorders>
+              <w:top w:val="single" w:color="000000" w:sz="4"/>
+              <w:left w:val="single" w:color="000000" w:sz="4"/>
+              <w:bottom w:val="single" w:color="000000" w:sz="4"/>
+              <w:right w:val="single" w:color="000000" w:sz="4"/>
+            </w:tcBorders>
+            <w:shd w:color="000000" w:fill="ffffff" w:val="clear"/>
+            <w:tcMar>
+              <w:left w:w="108" w:type="dxa"/>
+              <w:right w:w="108" w:type="dxa"/>
+            </w:tcMar>
+            <w:vAlign w:val="top"/>
+          </w:tcPr>
+          <w:p>
+            <w:pPr>
+              <w:spacing w:before="0" w:after="0" w:line="240"/>
+              <w:ind w:right="0" w:left="0" w:firstLine="0"/>
+              <w:jc w:val="both"/>
+              <w:rPr>
+                <w:rFonts w:ascii="Arial" w:hAnsi="Arial" w:cs="Arial" w:eastAsia="Arial"/>
+                <w:color w:val="auto"/>
+                <w:spacing w:val="0"/>
+                <w:position w:val="0"/>
+                <w:sz w:val="22"/>
+                <w:shd w:fill="auto" w:val="clear"/>
+              </w:rPr>
+            </w:pPr>
+            <w:r>
+              <w:rPr>
+                <w:rFonts w:ascii="Arial" w:hAnsi="Arial" w:cs="Arial" w:eastAsia="Arial"/>
+                <w:color w:val="auto"/>
+                <w:spacing w:val="0"/>
+                <w:position w:val="0"/>
+                <w:sz w:val="22"/>
+                <w:shd w:fill="auto" w:val="clear"/>
+              </w:rPr>
+              <w:t xml:space="preserve">Fecha Inicio = 05/06/2023 -  Fecha de Fin = 18/06/2023</w:t>
+            </w:r>
+          </w:p>
+          <w:p>
+            <w:pPr>
+              <w:spacing w:before="0" w:after="0" w:line="240"/>
+              <w:ind w:right="0" w:left="0" w:firstLine="0"/>
+              <w:jc w:val="both"/>
+              <w:rPr>
+                <w:color w:val="auto"/>
+                <w:spacing w:val="0"/>
+                <w:position w:val="0"/>
+                <w:sz w:val="22"/>
+                <w:shd w:fill="auto" w:val="clear"/>
+              </w:rPr>
+            </w:pPr>
+          </w:p>
+        </w:tc>
+      </w:tr>
+      <w:tr>
+        <w:trPr>
+          <w:trHeight w:val="1" w:hRule="atLeast"/>
+          <w:jc w:val="left"/>
+        </w:trPr>
+        <w:tc>
+          <w:tcPr>
+            <w:tcW w:w="8386" w:type="dxa"/>
+            <w:gridSpan w:val="2"/>
+            <w:tcBorders>
+              <w:top w:val="single" w:color="000000" w:sz="4"/>
+              <w:left w:val="single" w:color="000000" w:sz="4"/>
+              <w:bottom w:val="single" w:color="000000" w:sz="4"/>
+              <w:right w:val="single" w:color="000000" w:sz="4"/>
+            </w:tcBorders>
+            <w:shd w:color="000000" w:fill="ffffff" w:val="clear"/>
+            <w:tcMar>
+              <w:left w:w="108" w:type="dxa"/>
+              <w:right w:w="108" w:type="dxa"/>
+            </w:tcMar>
+            <w:vAlign w:val="top"/>
+          </w:tcPr>
+          <w:p>
+            <w:pPr>
+              <w:spacing w:before="0" w:after="0" w:line="240"/>
+              <w:ind w:right="0" w:left="0" w:firstLine="0"/>
+              <w:jc w:val="left"/>
+              <w:rPr>
+                <w:rFonts w:ascii="Arial" w:hAnsi="Arial" w:cs="Arial" w:eastAsia="Arial"/>
+                <w:color w:val="000000"/>
+                <w:spacing w:val="0"/>
+                <w:position w:val="0"/>
+                <w:sz w:val="22"/>
+                <w:shd w:fill="auto" w:val="clear"/>
+              </w:rPr>
+            </w:pPr>
+            <w:r>
+              <w:rPr>
+                <w:rFonts w:ascii="Arial" w:hAnsi="Arial" w:cs="Arial" w:eastAsia="Arial"/>
+                <w:b/>
+                <w:color w:val="000000"/>
+                <w:spacing w:val="0"/>
+                <w:position w:val="0"/>
+                <w:sz w:val="22"/>
+                <w:shd w:fill="auto" w:val="clear"/>
+              </w:rPr>
+              <w:t xml:space="preserve">Inconvenientes:</w:t>
+            </w:r>
+          </w:p>
+          <w:p>
+            <w:pPr>
+              <w:tabs>
+                <w:tab w:val="left" w:pos="1410" w:leader="none"/>
+              </w:tabs>
+              <w:spacing w:before="0" w:after="0" w:line="240"/>
+              <w:ind w:right="0" w:left="0" w:firstLine="0"/>
+              <w:jc w:val="left"/>
+              <w:rPr>
+                <w:spacing w:val="0"/>
+                <w:position w:val="0"/>
+                <w:sz w:val="22"/>
+                <w:shd w:fill="auto" w:val="clear"/>
+              </w:rPr>
+            </w:pPr>
+            <w:r>
+              <w:rPr>
+                <w:rFonts w:ascii="Arial" w:hAnsi="Arial" w:cs="Arial" w:eastAsia="Arial"/>
+                <w:color w:val="auto"/>
+                <w:spacing w:val="0"/>
+                <w:position w:val="0"/>
+                <w:sz w:val="22"/>
+                <w:shd w:fill="auto" w:val="clear"/>
+              </w:rPr>
+              <w:tab/>
+            </w:r>
+          </w:p>
+        </w:tc>
+      </w:tr>
+    </w:tbl>
     <w:p>
       <w:pPr>
         <w:spacing w:before="240" w:after="240" w:line="240"/>
@@ -15046,28 +15409,28 @@
   <w:num w:numId="36">
     <w:abstractNumId w:val="48"/>
   </w:num>
-  <w:num w:numId="153">
+  <w:num w:numId="155">
     <w:abstractNumId w:val="42"/>
   </w:num>
-  <w:num w:numId="181">
+  <w:num w:numId="183">
     <w:abstractNumId w:val="36"/>
   </w:num>
-  <w:num w:numId="190">
+  <w:num w:numId="192">
     <w:abstractNumId w:val="30"/>
   </w:num>
-  <w:num w:numId="195">
+  <w:num w:numId="197">
     <w:abstractNumId w:val="24"/>
   </w:num>
-  <w:num w:numId="197">
+  <w:num w:numId="199">
     <w:abstractNumId w:val="18"/>
   </w:num>
-  <w:num w:numId="199">
+  <w:num w:numId="201">
     <w:abstractNumId w:val="12"/>
   </w:num>
-  <w:num w:numId="218">
+  <w:num w:numId="221">
     <w:abstractNumId w:val="6"/>
   </w:num>
-  <w:num w:numId="223">
+  <w:num w:numId="226">
     <w:abstractNumId w:val="0"/>
   </w:num>
 </w:numbering>

</xml_diff>